<commit_message>
Fixed missing server main function and minor spelling errors in Args files and project plan
</commit_message>
<xml_diff>
--- a/ProjectPlan.docx
+++ b/ProjectPlan.docx
@@ -1,6 +1,6 @@
 
 <file path=word/document.xml><?xml version="1.0" encoding="utf-8"?>
-<w:document xmlns:wpc="http://schemas.microsoft.com/office/word/2010/wordprocessingCanvas" xmlns:cx="http://schemas.microsoft.com/office/drawing/2014/chartex" xmlns:cx1="http://schemas.microsoft.com/office/drawing/2015/9/8/chartex" xmlns:cx2="http://schemas.microsoft.com/office/drawing/2015/10/21/chartex" xmlns:cx3="http://schemas.microsoft.com/office/drawing/2016/5/9/chartex" xmlns:cx4="http://schemas.microsoft.com/office/drawing/2016/5/10/chartex" xmlns:cx5="http://schemas.microsoft.com/office/drawing/2016/5/11/chartex" xmlns:mc="http://schemas.openxmlformats.org/markup-compatibility/2006" xmlns:o="urn:schemas-microsoft-com:office:office" xmlns:r="http://schemas.openxmlformats.org/officeDocument/2006/relationships" xmlns:m="http://schemas.openxmlformats.org/officeDocument/2006/math" xmlns:v="urn:schemas-microsoft-com:vml" xmlns:wp14="http://schemas.microsoft.com/office/word/2010/wordprocessingDrawing" xmlns:wp="http://schemas.openxmlformats.org/drawingml/2006/wordprocessingDrawing" xmlns:w10="urn:schemas-microsoft-com:office:word" xmlns:w="http://schemas.openxmlformats.org/wordprocessingml/2006/main" xmlns:w14="http://schemas.microsoft.com/office/word/2010/wordml" xmlns:w15="http://schemas.microsoft.com/office/word/2012/wordml" xmlns:w16se="http://schemas.microsoft.com/office/word/2015/wordml/symex" xmlns:wpg="http://schemas.microsoft.com/office/word/2010/wordprocessingGroup" xmlns:wpi="http://schemas.microsoft.com/office/word/2010/wordprocessingInk" xmlns:wne="http://schemas.microsoft.com/office/word/2006/wordml" xmlns:wps="http://schemas.microsoft.com/office/word/2010/wordprocessingShape" mc:Ignorable="w14 w15 w16se wp14">
+<w:document xmlns:wpc="http://schemas.microsoft.com/office/word/2010/wordprocessingCanvas" xmlns:mo="http://schemas.microsoft.com/office/mac/office/2008/main" xmlns:mc="http://schemas.openxmlformats.org/markup-compatibility/2006" xmlns:mv="urn:schemas-microsoft-com:mac:vml" xmlns:o="urn:schemas-microsoft-com:office:office" xmlns:r="http://schemas.openxmlformats.org/officeDocument/2006/relationships" xmlns:m="http://schemas.openxmlformats.org/officeDocument/2006/math" xmlns:v="urn:schemas-microsoft-com:vml" xmlns:wp14="http://schemas.microsoft.com/office/word/2010/wordprocessingDrawing" xmlns:wp="http://schemas.openxmlformats.org/drawingml/2006/wordprocessingDrawing" xmlns:w10="urn:schemas-microsoft-com:office:word" xmlns:w="http://schemas.openxmlformats.org/wordprocessingml/2006/main" xmlns:w14="http://schemas.microsoft.com/office/word/2010/wordml" xmlns:w15="http://schemas.microsoft.com/office/word/2012/wordml" xmlns:wpg="http://schemas.microsoft.com/office/word/2010/wordprocessingGroup" xmlns:wpi="http://schemas.microsoft.com/office/word/2010/wordprocessingInk" xmlns:wne="http://schemas.microsoft.com/office/word/2006/wordml" xmlns:wps="http://schemas.microsoft.com/office/word/2010/wordprocessingShape" mc:Ignorable="w14 w15 wp14">
   <w:body>
     <w:p>
       <w:pPr>
@@ -67,7 +67,13 @@
         <w:t xml:space="preserve"> to query, share or download resources. The servers </w:t>
       </w:r>
       <w:r>
-        <w:t>will communicate with each other to propagate client queries. The platform will be console based and developed in Java 8.</w:t>
+        <w:t>will communicate with each other to propagate client queries. The platform will be console</w:t>
+      </w:r>
+      <w:r>
+        <w:t>-</w:t>
+      </w:r>
+      <w:r>
+        <w:t>based and developed in Java 8.</w:t>
       </w:r>
     </w:p>
     <w:p>
@@ -236,7 +242,13 @@
     </w:p>
     <w:p>
       <w:r>
-        <w:t>For each command a server will accept and respond whereas a client will submit and process server response.</w:t>
+        <w:t>For each command</w:t>
+      </w:r>
+      <w:r>
+        <w:t>,</w:t>
+      </w:r>
+      <w:r>
+        <w:t xml:space="preserve"> a server will accept and respond whereas a client will submit and process server response.</w:t>
       </w:r>
       <w:r>
         <w:t xml:space="preserve"> Therefore, there are </w:t>
@@ -503,37 +515,45 @@
         <w:rPr>
           <w:lang w:eastAsia="en-AU"/>
         </w:rPr>
-        <w:t>Will use Trello</w:t>
+        <w:t>Will use Trello to manage tasks</w:t>
+      </w:r>
+    </w:p>
+    <w:p>
+      <w:pPr>
+        <w:rPr>
+          <w:b/>
+          <w:lang w:eastAsia="en-AU"/>
+        </w:rPr>
+      </w:pPr>
+      <w:r>
+        <w:rPr>
+          <w:b/>
+          <w:lang w:eastAsia="en-AU"/>
+        </w:rPr>
+        <w:t>M</w:t>
+      </w:r>
+      <w:r>
+        <w:rPr>
+          <w:b/>
+          <w:lang w:eastAsia="en-AU"/>
+        </w:rPr>
+        <w:t>eetings</w:t>
+      </w:r>
+      <w:r>
+        <w:rPr>
+          <w:b/>
+          <w:lang w:eastAsia="en-AU"/>
+        </w:rPr>
+        <w:t>,</w:t>
       </w:r>
       <w:bookmarkStart w:id="0" w:name="_GoBack"/>
       <w:bookmarkEnd w:id="0"/>
       <w:r>
         <w:rPr>
-          <w:lang w:eastAsia="en-AU"/>
-        </w:rPr>
-        <w:t xml:space="preserve"> to manage tasks</w:t>
-      </w:r>
-    </w:p>
-    <w:p>
-      <w:pPr>
-        <w:rPr>
-          <w:b/>
-          <w:lang w:eastAsia="en-AU"/>
-        </w:rPr>
-      </w:pPr>
-      <w:r>
-        <w:rPr>
-          <w:b/>
-          <w:lang w:eastAsia="en-AU"/>
-        </w:rPr>
-        <w:t>M</w:t>
-      </w:r>
-      <w:r>
-        <w:rPr>
-          <w:b/>
-          <w:lang w:eastAsia="en-AU"/>
-        </w:rPr>
-        <w:t>eetings. d</w:t>
+          <w:b/>
+          <w:lang w:eastAsia="en-AU"/>
+        </w:rPr>
+        <w:t xml:space="preserve"> d</w:t>
       </w:r>
       <w:r>
         <w:rPr>
@@ -719,8 +739,8 @@
 </file>
 
 <file path=word/numbering.xml><?xml version="1.0" encoding="utf-8"?>
-<w:numbering xmlns:wpc="http://schemas.microsoft.com/office/word/2010/wordprocessingCanvas" xmlns:cx="http://schemas.microsoft.com/office/drawing/2014/chartex" xmlns:cx1="http://schemas.microsoft.com/office/drawing/2015/9/8/chartex" xmlns:cx2="http://schemas.microsoft.com/office/drawing/2015/10/21/chartex" xmlns:cx3="http://schemas.microsoft.com/office/drawing/2016/5/9/chartex" xmlns:cx4="http://schemas.microsoft.com/office/drawing/2016/5/10/chartex" xmlns:cx5="http://schemas.microsoft.com/office/drawing/2016/5/11/chartex" xmlns:mc="http://schemas.openxmlformats.org/markup-compatibility/2006" xmlns:o="urn:schemas-microsoft-com:office:office" xmlns:r="http://schemas.openxmlformats.org/officeDocument/2006/relationships" xmlns:m="http://schemas.openxmlformats.org/officeDocument/2006/math" xmlns:v="urn:schemas-microsoft-com:vml" xmlns:wp14="http://schemas.microsoft.com/office/word/2010/wordprocessingDrawing" xmlns:wp="http://schemas.openxmlformats.org/drawingml/2006/wordprocessingDrawing" xmlns:w10="urn:schemas-microsoft-com:office:word" xmlns:w="http://schemas.openxmlformats.org/wordprocessingml/2006/main" xmlns:w14="http://schemas.microsoft.com/office/word/2010/wordml" xmlns:w15="http://schemas.microsoft.com/office/word/2012/wordml" xmlns:w16se="http://schemas.microsoft.com/office/word/2015/wordml/symex" xmlns:wpg="http://schemas.microsoft.com/office/word/2010/wordprocessingGroup" xmlns:wpi="http://schemas.microsoft.com/office/word/2010/wordprocessingInk" xmlns:wne="http://schemas.microsoft.com/office/word/2006/wordml" xmlns:wps="http://schemas.microsoft.com/office/word/2010/wordprocessingShape" mc:Ignorable="w14 w15 w16se wp14">
-  <w:abstractNum w:abstractNumId="0" w15:restartNumberingAfterBreak="0">
+<w:numbering xmlns:wpc="http://schemas.microsoft.com/office/word/2010/wordprocessingCanvas" xmlns:mo="http://schemas.microsoft.com/office/mac/office/2008/main" xmlns:mc="http://schemas.openxmlformats.org/markup-compatibility/2006" xmlns:mv="urn:schemas-microsoft-com:mac:vml" xmlns:o="urn:schemas-microsoft-com:office:office" xmlns:r="http://schemas.openxmlformats.org/officeDocument/2006/relationships" xmlns:m="http://schemas.openxmlformats.org/officeDocument/2006/math" xmlns:v="urn:schemas-microsoft-com:vml" xmlns:wp14="http://schemas.microsoft.com/office/word/2010/wordprocessingDrawing" xmlns:wp="http://schemas.openxmlformats.org/drawingml/2006/wordprocessingDrawing" xmlns:w10="urn:schemas-microsoft-com:office:word" xmlns:w="http://schemas.openxmlformats.org/wordprocessingml/2006/main" xmlns:w14="http://schemas.microsoft.com/office/word/2010/wordml" xmlns:w15="http://schemas.microsoft.com/office/word/2012/wordml" xmlns:wpg="http://schemas.microsoft.com/office/word/2010/wordprocessingGroup" xmlns:wpi="http://schemas.microsoft.com/office/word/2010/wordprocessingInk" xmlns:wne="http://schemas.microsoft.com/office/word/2006/wordml" xmlns:wps="http://schemas.microsoft.com/office/word/2010/wordprocessingShape" mc:Ignorable="w14 w15 wp14">
+  <w:abstractNum w:abstractNumId="0">
     <w:nsid w:val="21212943"/>
     <w:multiLevelType w:val="multilevel"/>
     <w:tmpl w:val="5648953C"/>
@@ -869,7 +889,7 @@
       </w:rPr>
     </w:lvl>
   </w:abstractNum>
-  <w:abstractNum w:abstractNumId="1" w15:restartNumberingAfterBreak="0">
+  <w:abstractNum w:abstractNumId="1">
     <w:nsid w:val="34281AC6"/>
     <w:multiLevelType w:val="multilevel"/>
     <w:tmpl w:val="BFDCFA4E"/>
@@ -1018,7 +1038,7 @@
       </w:rPr>
     </w:lvl>
   </w:abstractNum>
-  <w:abstractNum w:abstractNumId="2" w15:restartNumberingAfterBreak="0">
+  <w:abstractNum w:abstractNumId="2">
     <w:nsid w:val="38E320E8"/>
     <w:multiLevelType w:val="hybridMultilevel"/>
     <w:tmpl w:val="42A04236"/>
@@ -1130,7 +1150,7 @@
       </w:rPr>
     </w:lvl>
   </w:abstractNum>
-  <w:abstractNum w:abstractNumId="3" w15:restartNumberingAfterBreak="0">
+  <w:abstractNum w:abstractNumId="3">
     <w:nsid w:val="3C14016F"/>
     <w:multiLevelType w:val="hybridMultilevel"/>
     <w:tmpl w:val="90661EF0"/>
@@ -1242,7 +1262,7 @@
       </w:rPr>
     </w:lvl>
   </w:abstractNum>
-  <w:abstractNum w:abstractNumId="4" w15:restartNumberingAfterBreak="0">
+  <w:abstractNum w:abstractNumId="4">
     <w:nsid w:val="3C6C4B7E"/>
     <w:multiLevelType w:val="multilevel"/>
     <w:tmpl w:val="A8E6ED18"/>
@@ -1391,7 +1411,7 @@
       </w:rPr>
     </w:lvl>
   </w:abstractNum>
-  <w:abstractNum w:abstractNumId="5" w15:restartNumberingAfterBreak="0">
+  <w:abstractNum w:abstractNumId="5">
     <w:nsid w:val="5AB21875"/>
     <w:multiLevelType w:val="multilevel"/>
     <w:tmpl w:val="D1C07358"/>
@@ -1540,7 +1560,7 @@
       </w:rPr>
     </w:lvl>
   </w:abstractNum>
-  <w:abstractNum w:abstractNumId="6" w15:restartNumberingAfterBreak="0">
+  <w:abstractNum w:abstractNumId="6">
     <w:nsid w:val="7D660427"/>
     <w:multiLevelType w:val="multilevel"/>
     <w:tmpl w:val="E090924A"/>
@@ -1714,7 +1734,7 @@
 </file>
 
 <file path=word/styles.xml><?xml version="1.0" encoding="utf-8"?>
-<w:styles xmlns:mc="http://schemas.openxmlformats.org/markup-compatibility/2006" xmlns:r="http://schemas.openxmlformats.org/officeDocument/2006/relationships" xmlns:w="http://schemas.openxmlformats.org/wordprocessingml/2006/main" xmlns:w14="http://schemas.microsoft.com/office/word/2010/wordml" xmlns:w15="http://schemas.microsoft.com/office/word/2012/wordml" xmlns:w16se="http://schemas.microsoft.com/office/word/2015/wordml/symex" mc:Ignorable="w14 w15 w16se">
+<w:styles xmlns:mc="http://schemas.openxmlformats.org/markup-compatibility/2006" xmlns:r="http://schemas.openxmlformats.org/officeDocument/2006/relationships" xmlns:w="http://schemas.openxmlformats.org/wordprocessingml/2006/main" xmlns:w14="http://schemas.microsoft.com/office/word/2010/wordml" xmlns:w15="http://schemas.microsoft.com/office/word/2012/wordml" mc:Ignorable="w14 w15">
   <w:docDefaults>
     <w:rPrDefault>
       <w:rPr>
@@ -1730,7 +1750,7 @@
       </w:pPr>
     </w:pPrDefault>
   </w:docDefaults>
-  <w:latentStyles w:defLockedState="0" w:defUIPriority="99" w:defSemiHidden="0" w:defUnhideWhenUsed="0" w:defQFormat="0" w:count="374">
+  <w:latentStyles w:defLockedState="0" w:defUIPriority="99" w:defSemiHidden="0" w:defUnhideWhenUsed="0" w:defQFormat="0" w:count="382">
     <w:lsdException w:name="Normal" w:uiPriority="0" w:qFormat="1"/>
     <w:lsdException w:name="heading 1" w:uiPriority="9" w:qFormat="1"/>
     <w:lsdException w:name="heading 2" w:semiHidden="1" w:uiPriority="9" w:unhideWhenUsed="1" w:qFormat="1"/>
@@ -2104,7 +2124,6 @@
     <w:lsdException w:name="List Table 7 Colorful Accent 6" w:uiPriority="52"/>
     <w:lsdException w:name="Mention" w:semiHidden="1" w:unhideWhenUsed="1"/>
     <w:lsdException w:name="Smart Hyperlink" w:semiHidden="1" w:unhideWhenUsed="1"/>
-    <w:lsdException w:name="Hashtag" w:semiHidden="1" w:unhideWhenUsed="1"/>
   </w:latentStyles>
   <w:style w:type="paragraph" w:default="1" w:styleId="Normal">
     <w:name w:val="Normal"/>

</xml_diff>

<commit_message>
client can now timeout
</commit_message>
<xml_diff>
--- a/ProjectPlan.docx
+++ b/ProjectPlan.docx
@@ -1,6 +1,6 @@
 
 <file path=word/document.xml><?xml version="1.0" encoding="utf-8"?>
-<w:document xmlns:wpc="http://schemas.microsoft.com/office/word/2010/wordprocessingCanvas" xmlns:mo="http://schemas.microsoft.com/office/mac/office/2008/main" xmlns:mc="http://schemas.openxmlformats.org/markup-compatibility/2006" xmlns:mv="urn:schemas-microsoft-com:mac:vml" xmlns:o="urn:schemas-microsoft-com:office:office" xmlns:r="http://schemas.openxmlformats.org/officeDocument/2006/relationships" xmlns:m="http://schemas.openxmlformats.org/officeDocument/2006/math" xmlns:v="urn:schemas-microsoft-com:vml" xmlns:wp14="http://schemas.microsoft.com/office/word/2010/wordprocessingDrawing" xmlns:wp="http://schemas.openxmlformats.org/drawingml/2006/wordprocessingDrawing" xmlns:w10="urn:schemas-microsoft-com:office:word" xmlns:w="http://schemas.openxmlformats.org/wordprocessingml/2006/main" xmlns:w14="http://schemas.microsoft.com/office/word/2010/wordml" xmlns:w15="http://schemas.microsoft.com/office/word/2012/wordml" xmlns:wpg="http://schemas.microsoft.com/office/word/2010/wordprocessingGroup" xmlns:wpi="http://schemas.microsoft.com/office/word/2010/wordprocessingInk" xmlns:wne="http://schemas.microsoft.com/office/word/2006/wordml" xmlns:wps="http://schemas.microsoft.com/office/word/2010/wordprocessingShape" mc:Ignorable="w14 w15 wp14">
+<w:document xmlns:wpc="http://schemas.microsoft.com/office/word/2010/wordprocessingCanvas" xmlns:cx="http://schemas.microsoft.com/office/drawing/2014/chartex" xmlns:cx1="http://schemas.microsoft.com/office/drawing/2015/9/8/chartex" xmlns:cx2="http://schemas.microsoft.com/office/drawing/2015/10/21/chartex" xmlns:cx3="http://schemas.microsoft.com/office/drawing/2016/5/9/chartex" xmlns:cx4="http://schemas.microsoft.com/office/drawing/2016/5/10/chartex" xmlns:cx5="http://schemas.microsoft.com/office/drawing/2016/5/11/chartex" xmlns:mc="http://schemas.openxmlformats.org/markup-compatibility/2006" xmlns:o="urn:schemas-microsoft-com:office:office" xmlns:r="http://schemas.openxmlformats.org/officeDocument/2006/relationships" xmlns:m="http://schemas.openxmlformats.org/officeDocument/2006/math" xmlns:v="urn:schemas-microsoft-com:vml" xmlns:wp14="http://schemas.microsoft.com/office/word/2010/wordprocessingDrawing" xmlns:wp="http://schemas.openxmlformats.org/drawingml/2006/wordprocessingDrawing" xmlns:w10="urn:schemas-microsoft-com:office:word" xmlns:w="http://schemas.openxmlformats.org/wordprocessingml/2006/main" xmlns:w14="http://schemas.microsoft.com/office/word/2010/wordml" xmlns:w15="http://schemas.microsoft.com/office/word/2012/wordml" xmlns:w16se="http://schemas.microsoft.com/office/word/2015/wordml/symex" xmlns:wpg="http://schemas.microsoft.com/office/word/2010/wordprocessingGroup" xmlns:wpi="http://schemas.microsoft.com/office/word/2010/wordprocessingInk" xmlns:wne="http://schemas.microsoft.com/office/word/2006/wordml" xmlns:wps="http://schemas.microsoft.com/office/word/2010/wordprocessingShape" mc:Ignorable="w14 w15 w16se wp14">
   <w:body>
     <w:p>
       <w:pPr>
@@ -36,7 +36,21 @@
         <w:rPr>
           <w:lang w:eastAsia="en-AU"/>
         </w:rPr>
-        <w:t>Project 1: EZShare (Alexandra, Annie, Bobby, Hugo)</w:t>
+        <w:t xml:space="preserve">Project 1: </w:t>
+      </w:r>
+      <w:proofErr w:type="spellStart"/>
+      <w:r>
+        <w:rPr>
+          <w:lang w:eastAsia="en-AU"/>
+        </w:rPr>
+        <w:t>EZShare</w:t>
+      </w:r>
+      <w:proofErr w:type="spellEnd"/>
+      <w:r>
+        <w:rPr>
+          <w:lang w:eastAsia="en-AU"/>
+        </w:rPr>
+        <w:t xml:space="preserve"> (Alexandra, Annie, Bobby, Hugo)</w:t>
       </w:r>
     </w:p>
     <w:p>
@@ -124,29 +138,11 @@
         </w:rPr>
         <w:t>Create and generate UML class diagrams and associations</w:t>
       </w:r>
-    </w:p>
-    <w:p>
-      <w:pPr>
-        <w:pStyle w:val="ListParagraph"/>
-        <w:numPr>
-          <w:ilvl w:val="0"/>
-          <w:numId w:val="7"/>
-        </w:numPr>
-        <w:rPr>
-          <w:lang w:eastAsia="en-AU"/>
-        </w:rPr>
-      </w:pPr>
-      <w:r>
-        <w:rPr>
-          <w:lang w:eastAsia="en-AU"/>
-        </w:rPr>
-        <w:t>Maybe some communication diagrams</w:t>
-      </w:r>
-      <w:r>
-        <w:rPr>
-          <w:lang w:eastAsia="en-AU"/>
-        </w:rPr>
-        <w:t>?? Otherwise we could just discuss this.</w:t>
+      <w:r>
+        <w:rPr>
+          <w:lang w:eastAsia="en-AU"/>
+        </w:rPr>
+        <w:t>.</w:t>
       </w:r>
     </w:p>
     <w:p>
@@ -311,8 +307,13 @@
           <w:numId w:val="6"/>
         </w:numPr>
       </w:pPr>
-      <w:r>
-        <w:t>Javadac to create documentation. Requires comment guidelines</w:t>
+      <w:proofErr w:type="spellStart"/>
+      <w:r>
+        <w:t>Javadac</w:t>
+      </w:r>
+      <w:proofErr w:type="spellEnd"/>
+      <w:r>
+        <w:t xml:space="preserve"> to create documentation. Requires comment guidelines</w:t>
       </w:r>
     </w:p>
     <w:p>
@@ -517,37 +518,43 @@
         </w:rPr>
         <w:t>Will use Trello to manage tasks</w:t>
       </w:r>
-    </w:p>
-    <w:p>
-      <w:pPr>
-        <w:rPr>
-          <w:b/>
-          <w:lang w:eastAsia="en-AU"/>
-        </w:rPr>
-      </w:pPr>
-      <w:r>
-        <w:rPr>
-          <w:b/>
-          <w:lang w:eastAsia="en-AU"/>
-        </w:rPr>
-        <w:t>M</w:t>
-      </w:r>
-      <w:r>
-        <w:rPr>
-          <w:b/>
-          <w:lang w:eastAsia="en-AU"/>
-        </w:rPr>
-        <w:t>eetings</w:t>
-      </w:r>
-      <w:r>
-        <w:rPr>
-          <w:b/>
-          <w:lang w:eastAsia="en-AU"/>
-        </w:rPr>
-        <w:t>,</w:t>
+      <w:r>
+        <w:rPr>
+          <w:lang w:eastAsia="en-AU"/>
+        </w:rPr>
+        <w:t>, tasks will be available for group members to select</w:t>
       </w:r>
       <w:bookmarkStart w:id="0" w:name="_GoBack"/>
       <w:bookmarkEnd w:id="0"/>
+    </w:p>
+    <w:p>
+      <w:pPr>
+        <w:rPr>
+          <w:b/>
+          <w:lang w:eastAsia="en-AU"/>
+        </w:rPr>
+      </w:pPr>
+      <w:r>
+        <w:rPr>
+          <w:b/>
+          <w:lang w:eastAsia="en-AU"/>
+        </w:rPr>
+        <w:t>M</w:t>
+      </w:r>
+      <w:r>
+        <w:rPr>
+          <w:b/>
+          <w:lang w:eastAsia="en-AU"/>
+        </w:rPr>
+        <w:t>eetings</w:t>
+      </w:r>
+      <w:r>
+        <w:rPr>
+          <w:b/>
+          <w:lang w:eastAsia="en-AU"/>
+        </w:rPr>
+        <w:t>,</w:t>
+      </w:r>
       <w:r>
         <w:rPr>
           <w:b/>
@@ -592,7 +599,6 @@
         <w:rPr>
           <w:lang w:eastAsia="en-AU"/>
         </w:rPr>
-        <w:lastRenderedPageBreak/>
         <w:t>On the go – all members</w:t>
       </w:r>
     </w:p>
@@ -611,6 +617,7 @@
         <w:rPr>
           <w:lang w:eastAsia="en-AU"/>
         </w:rPr>
+        <w:lastRenderedPageBreak/>
         <w:t>Source control – all members</w:t>
       </w:r>
     </w:p>
@@ -739,8 +746,8 @@
 </file>
 
 <file path=word/numbering.xml><?xml version="1.0" encoding="utf-8"?>
-<w:numbering xmlns:wpc="http://schemas.microsoft.com/office/word/2010/wordprocessingCanvas" xmlns:mo="http://schemas.microsoft.com/office/mac/office/2008/main" xmlns:mc="http://schemas.openxmlformats.org/markup-compatibility/2006" xmlns:mv="urn:schemas-microsoft-com:mac:vml" xmlns:o="urn:schemas-microsoft-com:office:office" xmlns:r="http://schemas.openxmlformats.org/officeDocument/2006/relationships" xmlns:m="http://schemas.openxmlformats.org/officeDocument/2006/math" xmlns:v="urn:schemas-microsoft-com:vml" xmlns:wp14="http://schemas.microsoft.com/office/word/2010/wordprocessingDrawing" xmlns:wp="http://schemas.openxmlformats.org/drawingml/2006/wordprocessingDrawing" xmlns:w10="urn:schemas-microsoft-com:office:word" xmlns:w="http://schemas.openxmlformats.org/wordprocessingml/2006/main" xmlns:w14="http://schemas.microsoft.com/office/word/2010/wordml" xmlns:w15="http://schemas.microsoft.com/office/word/2012/wordml" xmlns:wpg="http://schemas.microsoft.com/office/word/2010/wordprocessingGroup" xmlns:wpi="http://schemas.microsoft.com/office/word/2010/wordprocessingInk" xmlns:wne="http://schemas.microsoft.com/office/word/2006/wordml" xmlns:wps="http://schemas.microsoft.com/office/word/2010/wordprocessingShape" mc:Ignorable="w14 w15 wp14">
-  <w:abstractNum w:abstractNumId="0">
+<w:numbering xmlns:wpc="http://schemas.microsoft.com/office/word/2010/wordprocessingCanvas" xmlns:cx="http://schemas.microsoft.com/office/drawing/2014/chartex" xmlns:cx1="http://schemas.microsoft.com/office/drawing/2015/9/8/chartex" xmlns:cx2="http://schemas.microsoft.com/office/drawing/2015/10/21/chartex" xmlns:cx3="http://schemas.microsoft.com/office/drawing/2016/5/9/chartex" xmlns:cx4="http://schemas.microsoft.com/office/drawing/2016/5/10/chartex" xmlns:cx5="http://schemas.microsoft.com/office/drawing/2016/5/11/chartex" xmlns:mc="http://schemas.openxmlformats.org/markup-compatibility/2006" xmlns:o="urn:schemas-microsoft-com:office:office" xmlns:r="http://schemas.openxmlformats.org/officeDocument/2006/relationships" xmlns:m="http://schemas.openxmlformats.org/officeDocument/2006/math" xmlns:v="urn:schemas-microsoft-com:vml" xmlns:wp14="http://schemas.microsoft.com/office/word/2010/wordprocessingDrawing" xmlns:wp="http://schemas.openxmlformats.org/drawingml/2006/wordprocessingDrawing" xmlns:w10="urn:schemas-microsoft-com:office:word" xmlns:w="http://schemas.openxmlformats.org/wordprocessingml/2006/main" xmlns:w14="http://schemas.microsoft.com/office/word/2010/wordml" xmlns:w15="http://schemas.microsoft.com/office/word/2012/wordml" xmlns:w16se="http://schemas.microsoft.com/office/word/2015/wordml/symex" xmlns:wpg="http://schemas.microsoft.com/office/word/2010/wordprocessingGroup" xmlns:wpi="http://schemas.microsoft.com/office/word/2010/wordprocessingInk" xmlns:wne="http://schemas.microsoft.com/office/word/2006/wordml" xmlns:wps="http://schemas.microsoft.com/office/word/2010/wordprocessingShape" mc:Ignorable="w14 w15 w16se wp14">
+  <w:abstractNum w:abstractNumId="0" w15:restartNumberingAfterBreak="0">
     <w:nsid w:val="21212943"/>
     <w:multiLevelType w:val="multilevel"/>
     <w:tmpl w:val="5648953C"/>
@@ -889,7 +896,7 @@
       </w:rPr>
     </w:lvl>
   </w:abstractNum>
-  <w:abstractNum w:abstractNumId="1">
+  <w:abstractNum w:abstractNumId="1" w15:restartNumberingAfterBreak="0">
     <w:nsid w:val="34281AC6"/>
     <w:multiLevelType w:val="multilevel"/>
     <w:tmpl w:val="BFDCFA4E"/>
@@ -1038,7 +1045,7 @@
       </w:rPr>
     </w:lvl>
   </w:abstractNum>
-  <w:abstractNum w:abstractNumId="2">
+  <w:abstractNum w:abstractNumId="2" w15:restartNumberingAfterBreak="0">
     <w:nsid w:val="38E320E8"/>
     <w:multiLevelType w:val="hybridMultilevel"/>
     <w:tmpl w:val="42A04236"/>
@@ -1150,7 +1157,7 @@
       </w:rPr>
     </w:lvl>
   </w:abstractNum>
-  <w:abstractNum w:abstractNumId="3">
+  <w:abstractNum w:abstractNumId="3" w15:restartNumberingAfterBreak="0">
     <w:nsid w:val="3C14016F"/>
     <w:multiLevelType w:val="hybridMultilevel"/>
     <w:tmpl w:val="90661EF0"/>
@@ -1262,7 +1269,7 @@
       </w:rPr>
     </w:lvl>
   </w:abstractNum>
-  <w:abstractNum w:abstractNumId="4">
+  <w:abstractNum w:abstractNumId="4" w15:restartNumberingAfterBreak="0">
     <w:nsid w:val="3C6C4B7E"/>
     <w:multiLevelType w:val="multilevel"/>
     <w:tmpl w:val="A8E6ED18"/>
@@ -1411,7 +1418,7 @@
       </w:rPr>
     </w:lvl>
   </w:abstractNum>
-  <w:abstractNum w:abstractNumId="5">
+  <w:abstractNum w:abstractNumId="5" w15:restartNumberingAfterBreak="0">
     <w:nsid w:val="5AB21875"/>
     <w:multiLevelType w:val="multilevel"/>
     <w:tmpl w:val="D1C07358"/>
@@ -1560,7 +1567,7 @@
       </w:rPr>
     </w:lvl>
   </w:abstractNum>
-  <w:abstractNum w:abstractNumId="6">
+  <w:abstractNum w:abstractNumId="6" w15:restartNumberingAfterBreak="0">
     <w:nsid w:val="7D660427"/>
     <w:multiLevelType w:val="multilevel"/>
     <w:tmpl w:val="E090924A"/>
@@ -1734,7 +1741,7 @@
 </file>
 
 <file path=word/styles.xml><?xml version="1.0" encoding="utf-8"?>
-<w:styles xmlns:mc="http://schemas.openxmlformats.org/markup-compatibility/2006" xmlns:r="http://schemas.openxmlformats.org/officeDocument/2006/relationships" xmlns:w="http://schemas.openxmlformats.org/wordprocessingml/2006/main" xmlns:w14="http://schemas.microsoft.com/office/word/2010/wordml" xmlns:w15="http://schemas.microsoft.com/office/word/2012/wordml" mc:Ignorable="w14 w15">
+<w:styles xmlns:mc="http://schemas.openxmlformats.org/markup-compatibility/2006" xmlns:r="http://schemas.openxmlformats.org/officeDocument/2006/relationships" xmlns:w="http://schemas.openxmlformats.org/wordprocessingml/2006/main" xmlns:w14="http://schemas.microsoft.com/office/word/2010/wordml" xmlns:w15="http://schemas.microsoft.com/office/word/2012/wordml" xmlns:w16se="http://schemas.microsoft.com/office/word/2015/wordml/symex" mc:Ignorable="w14 w15 w16se">
   <w:docDefaults>
     <w:rPrDefault>
       <w:rPr>
@@ -1750,7 +1757,7 @@
       </w:pPr>
     </w:pPrDefault>
   </w:docDefaults>
-  <w:latentStyles w:defLockedState="0" w:defUIPriority="99" w:defSemiHidden="0" w:defUnhideWhenUsed="0" w:defQFormat="0" w:count="382">
+  <w:latentStyles w:defLockedState="0" w:defUIPriority="99" w:defSemiHidden="0" w:defUnhideWhenUsed="0" w:defQFormat="0" w:count="374">
     <w:lsdException w:name="Normal" w:uiPriority="0" w:qFormat="1"/>
     <w:lsdException w:name="heading 1" w:uiPriority="9" w:qFormat="1"/>
     <w:lsdException w:name="heading 2" w:semiHidden="1" w:uiPriority="9" w:unhideWhenUsed="1" w:qFormat="1"/>

</xml_diff>